<commit_message>
add words in June 7th
</commit_message>
<xml_diff>
--- a/resume.docx
+++ b/resume.docx
@@ -73,6 +73,32 @@
         <w:bidi w:val="0"/>
         <w:jc w:val="left"/>
         <w:rPr>
+          <w:rFonts w:hint="eastAsia" w:cstheme="minorBidi"/>
+          <w:kern w:val="2"/>
+          <w:sz w:val="21"/>
+          <w:szCs w:val="24"/>
+          <w:lang w:val="en-US" w:eastAsia="zh-CN" w:bidi="ar-SA"/>
+        </w:rPr>
+      </w:pPr>
+      <w:r>
+        <w:rPr>
+          <w:rFonts w:hint="eastAsia" w:cstheme="minorBidi"/>
+          <w:kern w:val="2"/>
+          <w:sz w:val="21"/>
+          <w:szCs w:val="24"/>
+          <w:lang w:val="en-US" w:eastAsia="zh-CN" w:bidi="ar-SA"/>
+        </w:rPr>
+        <w:t>性别：男</w:t>
+      </w:r>
+    </w:p>
+    <w:p>
+      <w:pPr>
+        <w:tabs>
+          <w:tab w:val="left" w:pos="987"/>
+        </w:tabs>
+        <w:bidi w:val="0"/>
+        <w:jc w:val="left"/>
+        <w:rPr>
           <w:rFonts w:hint="default" w:cstheme="minorBidi"/>
           <w:kern w:val="2"/>
           <w:sz w:val="21"/>
@@ -88,7 +114,7 @@
           <w:szCs w:val="24"/>
           <w:lang w:val="en-US" w:eastAsia="zh-CN" w:bidi="ar-SA"/>
         </w:rPr>
-        <w:t>性别：男</w:t>
+        <w:t>毕业于湖南信息职业技术学院</w:t>
       </w:r>
       <w:bookmarkStart w:id="0" w:name="_GoBack"/>
       <w:bookmarkEnd w:id="0"/>

</xml_diff>